<commit_message>
Document Management Change modify
</commit_message>
<xml_diff>
--- a/documentation/csproj2/Change ManagementPlan.docx
+++ b/documentation/csproj2/Change ManagementPlan.docx
@@ -104,24 +104,9 @@
     </w:p>
     <w:p>
       <w:pPr>
-        <w:spacing w:after="0" w:line="259" w:lineRule="auto"/>
-        <w:ind w:left="97" w:right="0" w:firstLine="0"/>
-        <w:jc w:val="center"/>
-      </w:pPr>
-    </w:p>
-    <w:p>
-      <w:pPr>
         <w:spacing w:after="22" w:line="259" w:lineRule="auto"/>
-        <w:ind w:left="97" w:right="0" w:firstLine="0"/>
-        <w:jc w:val="center"/>
-      </w:pPr>
-      <w:r>
-        <w:rPr>
-          <w:b/>
-          <w:sz w:val="36"/>
-        </w:rPr>
-        <w:t xml:space="preserve"> </w:t>
-      </w:r>
+        <w:ind w:left="0" w:right="0" w:firstLine="0"/>
+      </w:pPr>
     </w:p>
     <w:p>
       <w:pPr>
@@ -404,13 +389,24 @@
       <w:pPr>
         <w:spacing w:after="0" w:line="259" w:lineRule="auto"/>
         <w:ind w:left="0" w:right="0" w:firstLine="0"/>
-      </w:pPr>
-      <w:r>
         <w:rPr>
           <w:sz w:val="20"/>
         </w:rPr>
-        <w:t xml:space="preserve"> </w:t>
-      </w:r>
+      </w:pPr>
+      <w:r>
+        <w:rPr>
+          <w:sz w:val="20"/>
+        </w:rPr>
+        <w:t xml:space="preserve"> </w:t>
+      </w:r>
+    </w:p>
+    <w:p>
+      <w:pPr>
+        <w:spacing w:after="0" w:line="259" w:lineRule="auto"/>
+        <w:ind w:left="0" w:right="0" w:firstLine="0"/>
+      </w:pPr>
+      <w:bookmarkStart w:id="0" w:name="_GoBack"/>
+      <w:bookmarkEnd w:id="0"/>
     </w:p>
     <w:p>
       <w:pPr>
@@ -821,7 +817,7 @@
           <w:sz w:val="28"/>
         </w:rPr>
       </w:pPr>
-      <w:bookmarkStart w:id="0" w:name="_Toc6311"/>
+      <w:bookmarkStart w:id="1" w:name="_Toc6311"/>
       <w:r>
         <w:rPr>
           <w:sz w:val="28"/>
@@ -838,7 +834,7 @@
         </w:rPr>
         <w:t xml:space="preserve"> </w:t>
       </w:r>
-      <w:bookmarkEnd w:id="0"/>
+      <w:bookmarkEnd w:id="1"/>
     </w:p>
     <w:p/>
     <w:p>
@@ -875,7 +871,7 @@
         <w:pStyle w:val="Heading1"/>
         <w:ind w:left="-5"/>
       </w:pPr>
-      <w:bookmarkStart w:id="1" w:name="_Toc6312"/>
+      <w:bookmarkStart w:id="2" w:name="_Toc6312"/>
       <w:r>
         <w:rPr>
           <w:sz w:val="28"/>
@@ -909,7 +905,7 @@
         </w:rPr>
         <w:t xml:space="preserve"> </w:t>
       </w:r>
-      <w:bookmarkEnd w:id="1"/>
+      <w:bookmarkEnd w:id="2"/>
     </w:p>
     <w:p>
       <w:pPr>
@@ -1030,7 +1026,7 @@
         <w:pStyle w:val="Heading1"/>
         <w:ind w:left="-5"/>
       </w:pPr>
-      <w:bookmarkStart w:id="2" w:name="_Toc6313"/>
+      <w:bookmarkStart w:id="3" w:name="_Toc6313"/>
       <w:r>
         <w:rPr>
           <w:sz w:val="28"/>
@@ -1055,7 +1051,7 @@
         </w:rPr>
         <w:t xml:space="preserve"> </w:t>
       </w:r>
-      <w:bookmarkEnd w:id="2"/>
+      <w:bookmarkEnd w:id="3"/>
     </w:p>
     <w:p>
       <w:pPr>
@@ -1163,7 +1159,7 @@
           <w:sz w:val="28"/>
         </w:rPr>
       </w:pPr>
-      <w:bookmarkStart w:id="3" w:name="_Toc6314"/>
+      <w:bookmarkStart w:id="4" w:name="_Toc6314"/>
       <w:r>
         <w:rPr>
           <w:sz w:val="28"/>
@@ -1197,7 +1193,7 @@
         </w:rPr>
         <w:t xml:space="preserve"> </w:t>
       </w:r>
-      <w:bookmarkEnd w:id="3"/>
+      <w:bookmarkEnd w:id="4"/>
     </w:p>
     <w:p/>
     <w:p>
@@ -1469,13 +1465,8 @@
               <w:ind w:left="0" w:right="0" w:firstLine="0"/>
             </w:pPr>
             <w:r>
-              <w:t xml:space="preserve">Jonathan </w:t>
-            </w:r>
-            <w:proofErr w:type="spellStart"/>
-            <w:r>
-              <w:t>Abalon</w:t>
-            </w:r>
-            <w:proofErr w:type="spellEnd"/>
+              <w:t>Jonathan Abalon</w:t>
+            </w:r>
             <w:r>
               <w:t xml:space="preserve"> </w:t>
             </w:r>
@@ -1542,13 +1533,8 @@
               <w:ind w:left="0" w:right="0" w:firstLine="0"/>
             </w:pPr>
             <w:r>
-              <w:t xml:space="preserve">Carl Joshua </w:t>
-            </w:r>
-            <w:proofErr w:type="spellStart"/>
-            <w:r>
-              <w:t>Lavarro</w:t>
-            </w:r>
-            <w:proofErr w:type="spellEnd"/>
+              <w:t>Carl Joshua Lavarro</w:t>
+            </w:r>
             <w:r>
               <w:t xml:space="preserve"> </w:t>
             </w:r>
@@ -1618,13 +1604,8 @@
               <w:ind w:left="0" w:right="0" w:firstLine="0"/>
             </w:pPr>
             <w:r>
-              <w:t xml:space="preserve">Aaron </w:t>
-            </w:r>
-            <w:proofErr w:type="spellStart"/>
-            <w:r>
-              <w:t>Dagatan</w:t>
-            </w:r>
-            <w:proofErr w:type="spellEnd"/>
+              <w:t>Aaron Dagatan</w:t>
+            </w:r>
           </w:p>
         </w:tc>
         <w:tc>
@@ -1717,7 +1698,7 @@
           <w:sz w:val="28"/>
         </w:rPr>
       </w:pPr>
-      <w:bookmarkStart w:id="4" w:name="_Toc6315"/>
+      <w:bookmarkStart w:id="5" w:name="_Toc6315"/>
       <w:r>
         <w:rPr>
           <w:sz w:val="28"/>
@@ -1742,7 +1723,7 @@
         </w:rPr>
         <w:t xml:space="preserve"> </w:t>
       </w:r>
-      <w:bookmarkEnd w:id="4"/>
+      <w:bookmarkEnd w:id="5"/>
     </w:p>
     <w:p>
       <w:pPr>
@@ -1936,7 +1917,7 @@
         <w:pStyle w:val="Heading1"/>
         <w:ind w:left="0" w:firstLine="0"/>
       </w:pPr>
-      <w:bookmarkStart w:id="5" w:name="_Toc6316"/>
+      <w:bookmarkStart w:id="6" w:name="_Toc6316"/>
       <w:r>
         <w:rPr>
           <w:sz w:val="28"/>
@@ -1970,7 +1951,7 @@
         </w:rPr>
         <w:t xml:space="preserve"> </w:t>
       </w:r>
-      <w:bookmarkEnd w:id="5"/>
+      <w:bookmarkEnd w:id="6"/>
     </w:p>
     <w:p>
       <w:pPr>
@@ -2223,8 +2204,6 @@
         <w:spacing w:after="0" w:line="259" w:lineRule="auto"/>
         <w:ind w:left="0" w:right="0" w:firstLine="0"/>
       </w:pPr>
-      <w:bookmarkStart w:id="6" w:name="_GoBack"/>
-      <w:bookmarkEnd w:id="6"/>
     </w:p>
     <w:sectPr>
       <w:headerReference w:type="even" r:id="rId7"/>
@@ -2373,7 +2352,7 @@
         <w:noProof/>
         <w:sz w:val="20"/>
       </w:rPr>
-      <w:t>1</w:t>
+      <w:t>5</w:t>
     </w:r>
     <w:r>
       <w:rPr>

</xml_diff>